<commit_message>
Fixing Lab #1 form Multi paradigm programming.
</commit_message>
<xml_diff>
--- a/Multiparadigm_programming/Lab_01/Lab_01.docx
+++ b/Multiparadigm_programming/Lab_01/Lab_01.docx
@@ -2064,9 +2064,6 @@
       <w:pPr>
         <w:ind w:left="360"/>
         <w:outlineLvl w:val="0"/>
-        <w:rPr>
-          <w:lang w:val="en-US"/>
-        </w:rPr>
       </w:pPr>
       <w:r>
         <w:rPr>
@@ -2109,19 +2106,15 @@
       <w:pPr>
         <w:ind w:left="360"/>
         <w:outlineLvl w:val="0"/>
-        <w:rPr>
-          <w:lang w:val="en-US"/>
-        </w:rPr>
-      </w:pPr>
-    </w:p>
-    <w:p>
-      <w:pPr>
-        <w:ind w:left="360"/>
-        <w:outlineLvl w:val="0"/>
-        <w:rPr>
-          <w:b/>
-          <w:sz w:val="28"/>
-          <w:lang w:val="en-US"/>
+      </w:pPr>
+    </w:p>
+    <w:p>
+      <w:pPr>
+        <w:ind w:left="360"/>
+        <w:outlineLvl w:val="0"/>
+        <w:rPr>
+          <w:b/>
+          <w:sz w:val="28"/>
         </w:rPr>
       </w:pPr>
       <w:r>
@@ -2136,7 +2129,6 @@
         <w:rPr>
           <w:b/>
           <w:sz w:val="28"/>
-          <w:lang w:val="en-US"/>
         </w:rPr>
         <w:t>:</w:t>
       </w:r>
@@ -2721,6 +2713,7 @@
         <w:rPr>
           <w:b/>
           <w:sz w:val="28"/>
+          <w:lang w:val="en-US"/>
         </w:rPr>
       </w:pPr>
       <w:r>
@@ -2735,6 +2728,7 @@
         <w:rPr>
           <w:b/>
           <w:sz w:val="28"/>
+          <w:lang w:val="en-US"/>
         </w:rPr>
         <w:t>:</w:t>
       </w:r>
@@ -2787,57 +2781,24 @@
           <w:sz w:val="28"/>
           <w:lang w:val="uk-UA"/>
         </w:rPr>
-        <w:t xml:space="preserve">       (</w:t>
-      </w:r>
-      <w:proofErr w:type="spellStart"/>
-      <w:r>
-        <w:rPr>
-          <w:sz w:val="28"/>
-          <w:lang w:val="uk-UA"/>
-        </w:rPr>
-        <w:t>if</w:t>
-      </w:r>
-      <w:proofErr w:type="spellEnd"/>
-      <w:r>
-        <w:rPr>
-          <w:sz w:val="28"/>
-          <w:lang w:val="uk-UA"/>
-        </w:rPr>
-        <w:t xml:space="preserve"> (= (SIGNUM NUMBER) -1) </w:t>
-      </w:r>
-    </w:p>
-    <w:p>
-      <w:pPr>
-        <w:ind w:left="360"/>
-        <w:outlineLvl w:val="0"/>
-        <w:rPr>
-          <w:sz w:val="28"/>
-          <w:lang w:val="uk-UA"/>
-        </w:rPr>
-      </w:pPr>
-      <w:r>
-        <w:rPr>
-          <w:sz w:val="28"/>
-          <w:lang w:val="uk-UA"/>
-        </w:rPr>
-        <w:t xml:space="preserve">           '- </w:t>
-      </w:r>
-    </w:p>
-    <w:p>
-      <w:pPr>
-        <w:ind w:left="360"/>
-        <w:outlineLvl w:val="0"/>
-        <w:rPr>
-          <w:sz w:val="28"/>
-          <w:lang w:val="uk-UA"/>
-        </w:rPr>
-      </w:pPr>
-      <w:r>
-        <w:rPr>
-          <w:sz w:val="28"/>
-          <w:lang w:val="uk-UA"/>
-        </w:rPr>
-        <w:t xml:space="preserve">           '+</w:t>
+        <w:t xml:space="preserve">       (COND ((= (SIGNUM NUMBER) -1) '-)</w:t>
+      </w:r>
+    </w:p>
+    <w:p>
+      <w:pPr>
+        <w:ind w:left="360"/>
+        <w:outlineLvl w:val="0"/>
+        <w:rPr>
+          <w:sz w:val="28"/>
+          <w:lang w:val="uk-UA"/>
+        </w:rPr>
+      </w:pPr>
+      <w:r>
+        <w:rPr>
+          <w:sz w:val="28"/>
+          <w:lang w:val="uk-UA"/>
+        </w:rPr>
+        <w:t xml:space="preserve">             (T '+)</w:t>
       </w:r>
     </w:p>
     <w:p>
@@ -2863,7 +2824,7 @@
         <w:outlineLvl w:val="0"/>
         <w:rPr>
           <w:sz w:val="28"/>
-          <w:lang w:val="uk-UA"/>
+          <w:lang w:val="en-US"/>
         </w:rPr>
       </w:pPr>
       <w:r>
@@ -2880,107 +2841,29 @@
         <w:outlineLvl w:val="0"/>
         <w:rPr>
           <w:sz w:val="28"/>
-          <w:lang w:val="uk-UA"/>
-        </w:rPr>
-      </w:pPr>
-    </w:p>
-    <w:p>
-      <w:pPr>
-        <w:ind w:left="360"/>
-        <w:outlineLvl w:val="0"/>
-        <w:rPr>
-          <w:sz w:val="28"/>
-          <w:lang w:val="uk-UA"/>
-        </w:rPr>
-      </w:pPr>
-      <w:r>
-        <w:rPr>
-          <w:sz w:val="28"/>
-          <w:lang w:val="uk-UA"/>
-        </w:rPr>
-        <w:t xml:space="preserve">(DEFUN DESCRIBE_NUMBER </w:t>
-      </w:r>
-    </w:p>
-    <w:p>
-      <w:pPr>
-        <w:ind w:left="360"/>
-        <w:outlineLvl w:val="0"/>
-        <w:rPr>
-          <w:sz w:val="28"/>
-          <w:lang w:val="uk-UA"/>
-        </w:rPr>
-      </w:pPr>
-      <w:r>
-        <w:rPr>
-          <w:sz w:val="28"/>
-          <w:lang w:val="uk-UA"/>
-        </w:rPr>
-        <w:t xml:space="preserve">       (NUMBER)</w:t>
-      </w:r>
-    </w:p>
-    <w:p>
-      <w:pPr>
-        <w:ind w:left="360"/>
-        <w:outlineLvl w:val="0"/>
-        <w:rPr>
-          <w:sz w:val="28"/>
-          <w:lang w:val="uk-UA"/>
-        </w:rPr>
-      </w:pPr>
-      <w:r>
-        <w:rPr>
-          <w:sz w:val="28"/>
-          <w:lang w:val="uk-UA"/>
-        </w:rPr>
-        <w:t xml:space="preserve">       (LIST (SIGN_CHAR NUMBER) (ABS NUMBER) (ROUND NUMBER))</w:t>
-      </w:r>
-    </w:p>
-    <w:p>
-      <w:pPr>
-        <w:ind w:left="360"/>
-        <w:outlineLvl w:val="0"/>
-        <w:rPr>
-          <w:sz w:val="28"/>
-          <w:lang w:val="uk-UA"/>
-        </w:rPr>
-      </w:pPr>
-      <w:r>
-        <w:rPr>
-          <w:sz w:val="28"/>
-          <w:lang w:val="uk-UA"/>
-        </w:rPr>
-        <w:t>)</w:t>
-      </w:r>
-    </w:p>
-    <w:p>
-      <w:pPr>
-        <w:ind w:left="360"/>
-        <w:outlineLvl w:val="0"/>
-        <w:rPr>
-          <w:sz w:val="28"/>
-          <w:lang w:val="uk-UA"/>
-        </w:rPr>
-      </w:pPr>
-      <w:r>
-        <w:rPr>
-          <w:sz w:val="28"/>
-          <w:lang w:val="uk-UA"/>
+          <w:lang w:val="en-US"/>
+        </w:rPr>
+      </w:pPr>
+      <w:r>
+        <w:rPr>
+          <w:sz w:val="28"/>
+          <w:lang w:val="en-US"/>
         </w:rPr>
         <w:t>(</w:t>
       </w:r>
-      <w:proofErr w:type="spellStart"/>
-      <w:r>
-        <w:rPr>
-          <w:sz w:val="28"/>
-          <w:lang w:val="uk-UA"/>
+      <w:proofErr w:type="gramStart"/>
+      <w:r>
+        <w:rPr>
+          <w:sz w:val="28"/>
+          <w:lang w:val="en-US"/>
         </w:rPr>
         <w:t>print</w:t>
       </w:r>
-      <w:proofErr w:type="spellEnd"/>
-      <w:r>
-        <w:rPr>
-          <w:sz w:val="28"/>
-          <w:lang w:val="uk-UA"/>
+      <w:proofErr w:type="gramEnd"/>
+      <w:r>
+        <w:rPr>
+          <w:sz w:val="28"/>
+          <w:lang w:val="en-US"/>
         </w:rPr>
         <w:t xml:space="preserve"> (DESCRIBE_NUMBER 10.36))</w:t>
       </w:r>
@@ -2997,26 +2880,38 @@
       <w:r>
         <w:rPr>
           <w:sz w:val="28"/>
-          <w:lang w:val="uk-UA"/>
+          <w:lang w:val="en-US"/>
         </w:rPr>
         <w:t>(</w:t>
       </w:r>
-      <w:proofErr w:type="spellStart"/>
-      <w:r>
-        <w:rPr>
-          <w:sz w:val="28"/>
-          <w:lang w:val="uk-UA"/>
+      <w:proofErr w:type="gramStart"/>
+      <w:r>
+        <w:rPr>
+          <w:sz w:val="28"/>
+          <w:lang w:val="en-US"/>
         </w:rPr>
         <w:t>print</w:t>
       </w:r>
-      <w:proofErr w:type="spellEnd"/>
-      <w:r>
-        <w:rPr>
-          <w:sz w:val="28"/>
-          <w:lang w:val="uk-UA"/>
+      <w:proofErr w:type="gramEnd"/>
+      <w:r>
+        <w:rPr>
+          <w:sz w:val="28"/>
+          <w:lang w:val="en-US"/>
         </w:rPr>
         <w:t xml:space="preserve"> (DESCRIBE_NUMBER -11.56))</w:t>
       </w:r>
+    </w:p>
+    <w:p>
+      <w:pPr>
+        <w:ind w:left="360"/>
+        <w:outlineLvl w:val="0"/>
+        <w:rPr>
+          <w:sz w:val="28"/>
+          <w:lang w:val="en-US"/>
+        </w:rPr>
+      </w:pPr>
+      <w:bookmarkStart w:id="0" w:name="_GoBack"/>
+      <w:bookmarkEnd w:id="0"/>
     </w:p>
     <w:p>
       <w:pPr>
@@ -3191,16 +3086,668 @@
         <w:rPr>
           <w:b/>
           <w:sz w:val="28"/>
-          <w:lang w:val="uk-UA"/>
-        </w:rPr>
-      </w:pPr>
-      <w:r>
-        <w:rPr>
-          <w:b/>
-          <w:sz w:val="28"/>
-          <w:lang w:val="uk-UA"/>
+          <w:lang w:val="en-US"/>
+        </w:rPr>
+      </w:pPr>
+      <w:proofErr w:type="spellStart"/>
+      <w:r>
+        <w:rPr>
+          <w:b/>
+          <w:sz w:val="28"/>
+          <w:lang w:val="uk-UA"/>
+        </w:rPr>
+        <w:t>Листинг</w:t>
+      </w:r>
+      <w:proofErr w:type="spellEnd"/>
+      <w:r>
+        <w:rPr>
+          <w:b/>
+          <w:sz w:val="28"/>
+          <w:lang w:val="uk-UA"/>
+        </w:rPr>
+        <w:t xml:space="preserve"> всієї програми</w:t>
+      </w:r>
+      <w:r>
+        <w:rPr>
+          <w:b/>
+          <w:sz w:val="28"/>
+          <w:lang w:val="en-US"/>
+        </w:rPr>
+        <w:t>:</w:t>
+      </w:r>
+    </w:p>
+    <w:p>
+      <w:pPr>
+        <w:ind w:left="360"/>
+        <w:outlineLvl w:val="0"/>
+        <w:rPr>
+          <w:b/>
+          <w:sz w:val="28"/>
+          <w:lang w:val="en-US"/>
+        </w:rPr>
+      </w:pPr>
+    </w:p>
+    <w:p>
+      <w:pPr>
+        <w:ind w:left="360"/>
+        <w:outlineLvl w:val="0"/>
+        <w:rPr>
+          <w:sz w:val="28"/>
+          <w:lang w:val="en-US"/>
+        </w:rPr>
+      </w:pPr>
+      <w:proofErr w:type="gramStart"/>
+      <w:r>
+        <w:rPr>
+          <w:sz w:val="28"/>
+          <w:lang w:val="en-US"/>
+        </w:rPr>
+        <w:t>;gnu</w:t>
+      </w:r>
+      <w:proofErr w:type="gramEnd"/>
+      <w:r>
+        <w:rPr>
+          <w:sz w:val="28"/>
+          <w:lang w:val="en-US"/>
+        </w:rPr>
+        <w:t xml:space="preserve"> </w:t>
+      </w:r>
+      <w:proofErr w:type="spellStart"/>
+      <w:r>
+        <w:rPr>
+          <w:sz w:val="28"/>
+          <w:lang w:val="en-US"/>
+        </w:rPr>
+        <w:t>clisp</w:t>
+      </w:r>
+      <w:proofErr w:type="spellEnd"/>
+      <w:r>
+        <w:rPr>
+          <w:sz w:val="28"/>
+          <w:lang w:val="en-US"/>
+        </w:rPr>
+        <w:t xml:space="preserve"> 2.49</w:t>
+      </w:r>
+    </w:p>
+    <w:p>
+      <w:pPr>
+        <w:ind w:left="360"/>
+        <w:outlineLvl w:val="0"/>
+        <w:rPr>
+          <w:sz w:val="28"/>
+          <w:lang w:val="en-US"/>
+        </w:rPr>
+      </w:pPr>
+    </w:p>
+    <w:p>
+      <w:pPr>
+        <w:ind w:left="360"/>
+        <w:outlineLvl w:val="0"/>
+        <w:rPr>
+          <w:sz w:val="28"/>
+          <w:lang w:val="en-US"/>
+        </w:rPr>
+      </w:pPr>
+      <w:r>
+        <w:rPr>
+          <w:sz w:val="28"/>
+          <w:lang w:val="en-US"/>
+        </w:rPr>
+        <w:t>(</w:t>
+      </w:r>
+      <w:proofErr w:type="spellStart"/>
+      <w:proofErr w:type="gramStart"/>
+      <w:r>
+        <w:rPr>
+          <w:sz w:val="28"/>
+          <w:lang w:val="en-US"/>
+        </w:rPr>
+        <w:t>setq</w:t>
+      </w:r>
+      <w:proofErr w:type="spellEnd"/>
+      <w:proofErr w:type="gramEnd"/>
+      <w:r>
+        <w:rPr>
+          <w:sz w:val="28"/>
+          <w:lang w:val="en-US"/>
+        </w:rPr>
+        <w:t xml:space="preserve"> LIST_1 '(T Y D E F (NL KM LM) JK))</w:t>
+      </w:r>
+    </w:p>
+    <w:p>
+      <w:pPr>
+        <w:ind w:left="360"/>
+        <w:outlineLvl w:val="0"/>
+        <w:rPr>
+          <w:sz w:val="28"/>
+          <w:lang w:val="en-US"/>
+        </w:rPr>
+      </w:pPr>
+      <w:r>
+        <w:rPr>
+          <w:sz w:val="28"/>
+          <w:lang w:val="en-US"/>
         </w:rPr>
         <w:lastRenderedPageBreak/>
+        <w:t>(</w:t>
+      </w:r>
+      <w:proofErr w:type="spellStart"/>
+      <w:proofErr w:type="gramStart"/>
+      <w:r>
+        <w:rPr>
+          <w:sz w:val="28"/>
+          <w:lang w:val="en-US"/>
+        </w:rPr>
+        <w:t>setq</w:t>
+      </w:r>
+      <w:proofErr w:type="spellEnd"/>
+      <w:proofErr w:type="gramEnd"/>
+      <w:r>
+        <w:rPr>
+          <w:sz w:val="28"/>
+          <w:lang w:val="en-US"/>
+        </w:rPr>
+        <w:t xml:space="preserve"> LIST_2 '(+ 2 3))</w:t>
+      </w:r>
+    </w:p>
+    <w:p>
+      <w:pPr>
+        <w:ind w:left="360"/>
+        <w:outlineLvl w:val="0"/>
+        <w:rPr>
+          <w:sz w:val="28"/>
+          <w:lang w:val="en-US"/>
+        </w:rPr>
+      </w:pPr>
+      <w:r>
+        <w:rPr>
+          <w:sz w:val="28"/>
+          <w:lang w:val="en-US"/>
+        </w:rPr>
+        <w:t>(</w:t>
+      </w:r>
+      <w:proofErr w:type="spellStart"/>
+      <w:proofErr w:type="gramStart"/>
+      <w:r>
+        <w:rPr>
+          <w:sz w:val="28"/>
+          <w:lang w:val="en-US"/>
+        </w:rPr>
+        <w:t>setq</w:t>
+      </w:r>
+      <w:proofErr w:type="spellEnd"/>
+      <w:proofErr w:type="gramEnd"/>
+      <w:r>
+        <w:rPr>
+          <w:sz w:val="28"/>
+          <w:lang w:val="en-US"/>
+        </w:rPr>
+        <w:t xml:space="preserve"> LIST_3 '(* (+ 6 8) (- 70 8)))</w:t>
+      </w:r>
+    </w:p>
+    <w:p>
+      <w:pPr>
+        <w:ind w:left="360"/>
+        <w:outlineLvl w:val="0"/>
+        <w:rPr>
+          <w:sz w:val="28"/>
+          <w:lang w:val="en-US"/>
+        </w:rPr>
+      </w:pPr>
+    </w:p>
+    <w:p>
+      <w:pPr>
+        <w:ind w:left="360"/>
+        <w:outlineLvl w:val="0"/>
+        <w:rPr>
+          <w:sz w:val="28"/>
+          <w:lang w:val="en-US"/>
+        </w:rPr>
+      </w:pPr>
+      <w:r>
+        <w:rPr>
+          <w:sz w:val="28"/>
+          <w:lang w:val="en-US"/>
+        </w:rPr>
+        <w:t>(</w:t>
+      </w:r>
+      <w:proofErr w:type="gramStart"/>
+      <w:r>
+        <w:rPr>
+          <w:sz w:val="28"/>
+          <w:lang w:val="en-US"/>
+        </w:rPr>
+        <w:t>print</w:t>
+      </w:r>
+      <w:proofErr w:type="gramEnd"/>
+      <w:r>
+        <w:rPr>
+          <w:sz w:val="28"/>
+          <w:lang w:val="en-US"/>
+        </w:rPr>
+        <w:t xml:space="preserve"> (LIST (CAR LIST_1) (CAR LIST_2) (CAR LIST_3)))</w:t>
+      </w:r>
+    </w:p>
+    <w:p>
+      <w:pPr>
+        <w:ind w:left="360"/>
+        <w:outlineLvl w:val="0"/>
+        <w:rPr>
+          <w:sz w:val="28"/>
+          <w:lang w:val="en-US"/>
+        </w:rPr>
+      </w:pPr>
+    </w:p>
+    <w:p>
+      <w:pPr>
+        <w:ind w:left="360"/>
+        <w:outlineLvl w:val="0"/>
+        <w:rPr>
+          <w:sz w:val="28"/>
+          <w:lang w:val="en-US"/>
+        </w:rPr>
+      </w:pPr>
+      <w:r>
+        <w:rPr>
+          <w:sz w:val="28"/>
+          <w:lang w:val="en-US"/>
+        </w:rPr>
+        <w:t>(DEFUN CONCAT_LISTS</w:t>
+      </w:r>
+    </w:p>
+    <w:p>
+      <w:pPr>
+        <w:ind w:left="360"/>
+        <w:outlineLvl w:val="0"/>
+        <w:rPr>
+          <w:sz w:val="28"/>
+          <w:lang w:val="en-US"/>
+        </w:rPr>
+      </w:pPr>
+      <w:r>
+        <w:rPr>
+          <w:sz w:val="28"/>
+          <w:lang w:val="en-US"/>
+        </w:rPr>
+        <w:t xml:space="preserve">       (L1 L2 L3) </w:t>
+      </w:r>
+    </w:p>
+    <w:p>
+      <w:pPr>
+        <w:ind w:left="360"/>
+        <w:outlineLvl w:val="0"/>
+        <w:rPr>
+          <w:sz w:val="28"/>
+          <w:lang w:val="en-US"/>
+        </w:rPr>
+      </w:pPr>
+      <w:r>
+        <w:rPr>
+          <w:sz w:val="28"/>
+          <w:lang w:val="en-US"/>
+        </w:rPr>
+        <w:t xml:space="preserve">       (</w:t>
+      </w:r>
+      <w:proofErr w:type="gramStart"/>
+      <w:r>
+        <w:rPr>
+          <w:sz w:val="28"/>
+          <w:lang w:val="en-US"/>
+        </w:rPr>
+        <w:t>list</w:t>
+      </w:r>
+      <w:proofErr w:type="gramEnd"/>
+      <w:r>
+        <w:rPr>
+          <w:sz w:val="28"/>
+          <w:lang w:val="en-US"/>
+        </w:rPr>
+        <w:t xml:space="preserve"> (NTH 6 L1) (NTH 2 L2) (NTH 2 L3))</w:t>
+      </w:r>
+    </w:p>
+    <w:p>
+      <w:pPr>
+        <w:ind w:left="360"/>
+        <w:outlineLvl w:val="0"/>
+        <w:rPr>
+          <w:sz w:val="28"/>
+          <w:lang w:val="en-US"/>
+        </w:rPr>
+      </w:pPr>
+      <w:r>
+        <w:rPr>
+          <w:sz w:val="28"/>
+          <w:lang w:val="en-US"/>
+        </w:rPr>
+        <w:t>)</w:t>
+      </w:r>
+    </w:p>
+    <w:p>
+      <w:pPr>
+        <w:ind w:left="360"/>
+        <w:outlineLvl w:val="0"/>
+        <w:rPr>
+          <w:sz w:val="28"/>
+          <w:lang w:val="en-US"/>
+        </w:rPr>
+      </w:pPr>
+      <w:r>
+        <w:rPr>
+          <w:sz w:val="28"/>
+          <w:lang w:val="en-US"/>
+        </w:rPr>
+        <w:t>(</w:t>
+      </w:r>
+      <w:proofErr w:type="gramStart"/>
+      <w:r>
+        <w:rPr>
+          <w:sz w:val="28"/>
+          <w:lang w:val="en-US"/>
+        </w:rPr>
+        <w:t>print</w:t>
+      </w:r>
+      <w:proofErr w:type="gramEnd"/>
+      <w:r>
+        <w:rPr>
+          <w:sz w:val="28"/>
+          <w:lang w:val="en-US"/>
+        </w:rPr>
+        <w:t xml:space="preserve"> (CONCAT_LISTS LIST_1 LIST_2 LIST_3))</w:t>
+      </w:r>
+    </w:p>
+    <w:p>
+      <w:pPr>
+        <w:ind w:left="360"/>
+        <w:outlineLvl w:val="0"/>
+        <w:rPr>
+          <w:sz w:val="28"/>
+          <w:lang w:val="en-US"/>
+        </w:rPr>
+      </w:pPr>
+    </w:p>
+    <w:p>
+      <w:pPr>
+        <w:ind w:left="360"/>
+        <w:outlineLvl w:val="0"/>
+        <w:rPr>
+          <w:sz w:val="28"/>
+          <w:lang w:val="en-US"/>
+        </w:rPr>
+      </w:pPr>
+    </w:p>
+    <w:p>
+      <w:pPr>
+        <w:ind w:left="360"/>
+        <w:outlineLvl w:val="0"/>
+        <w:rPr>
+          <w:sz w:val="28"/>
+          <w:lang w:val="en-US"/>
+        </w:rPr>
+      </w:pPr>
+      <w:r>
+        <w:rPr>
+          <w:sz w:val="28"/>
+          <w:lang w:val="en-US"/>
+        </w:rPr>
+        <w:t>(DEFUN SIGN_CHAR</w:t>
+      </w:r>
+    </w:p>
+    <w:p>
+      <w:pPr>
+        <w:ind w:left="360"/>
+        <w:outlineLvl w:val="0"/>
+        <w:rPr>
+          <w:sz w:val="28"/>
+          <w:lang w:val="en-US"/>
+        </w:rPr>
+      </w:pPr>
+      <w:r>
+        <w:rPr>
+          <w:sz w:val="28"/>
+          <w:lang w:val="en-US"/>
+        </w:rPr>
+        <w:t xml:space="preserve">       (NUMBER)</w:t>
+      </w:r>
+    </w:p>
+    <w:p>
+      <w:pPr>
+        <w:ind w:left="360"/>
+        <w:outlineLvl w:val="0"/>
+        <w:rPr>
+          <w:sz w:val="28"/>
+          <w:lang w:val="en-US"/>
+        </w:rPr>
+      </w:pPr>
+      <w:r>
+        <w:rPr>
+          <w:sz w:val="28"/>
+          <w:lang w:val="en-US"/>
+        </w:rPr>
+        <w:t xml:space="preserve">       (COND ((= (SIGNUM NUMBER) -1) '-)</w:t>
+      </w:r>
+    </w:p>
+    <w:p>
+      <w:pPr>
+        <w:ind w:left="360"/>
+        <w:outlineLvl w:val="0"/>
+        <w:rPr>
+          <w:sz w:val="28"/>
+          <w:lang w:val="en-US"/>
+        </w:rPr>
+      </w:pPr>
+      <w:r>
+        <w:rPr>
+          <w:sz w:val="28"/>
+          <w:lang w:val="en-US"/>
+        </w:rPr>
+        <w:t xml:space="preserve">             (T '+)</w:t>
+      </w:r>
+    </w:p>
+    <w:p>
+      <w:pPr>
+        <w:ind w:left="360"/>
+        <w:outlineLvl w:val="0"/>
+        <w:rPr>
+          <w:sz w:val="28"/>
+          <w:lang w:val="en-US"/>
+        </w:rPr>
+      </w:pPr>
+      <w:r>
+        <w:rPr>
+          <w:sz w:val="28"/>
+          <w:lang w:val="en-US"/>
+        </w:rPr>
+        <w:t xml:space="preserve">        )</w:t>
+      </w:r>
+    </w:p>
+    <w:p>
+      <w:pPr>
+        <w:ind w:left="360"/>
+        <w:outlineLvl w:val="0"/>
+        <w:rPr>
+          <w:sz w:val="28"/>
+          <w:lang w:val="en-US"/>
+        </w:rPr>
+      </w:pPr>
+      <w:r>
+        <w:rPr>
+          <w:sz w:val="28"/>
+          <w:lang w:val="en-US"/>
+        </w:rPr>
+        <w:t>)</w:t>
+      </w:r>
+    </w:p>
+    <w:p>
+      <w:pPr>
+        <w:ind w:left="360"/>
+        <w:outlineLvl w:val="0"/>
+        <w:rPr>
+          <w:sz w:val="28"/>
+          <w:lang w:val="en-US"/>
+        </w:rPr>
+      </w:pPr>
+    </w:p>
+    <w:p>
+      <w:pPr>
+        <w:ind w:left="360"/>
+        <w:outlineLvl w:val="0"/>
+        <w:rPr>
+          <w:sz w:val="28"/>
+          <w:lang w:val="en-US"/>
+        </w:rPr>
+      </w:pPr>
+      <w:r>
+        <w:rPr>
+          <w:sz w:val="28"/>
+          <w:lang w:val="en-US"/>
+        </w:rPr>
+        <w:t xml:space="preserve">(DEFUN DESCRIBE_NUMBER </w:t>
+      </w:r>
+    </w:p>
+    <w:p>
+      <w:pPr>
+        <w:ind w:left="360"/>
+        <w:outlineLvl w:val="0"/>
+        <w:rPr>
+          <w:sz w:val="28"/>
+          <w:lang w:val="en-US"/>
+        </w:rPr>
+      </w:pPr>
+      <w:r>
+        <w:rPr>
+          <w:sz w:val="28"/>
+          <w:lang w:val="en-US"/>
+        </w:rPr>
+        <w:t xml:space="preserve">       (NUMBER)</w:t>
+      </w:r>
+    </w:p>
+    <w:p>
+      <w:pPr>
+        <w:ind w:left="360"/>
+        <w:outlineLvl w:val="0"/>
+        <w:rPr>
+          <w:sz w:val="28"/>
+          <w:lang w:val="en-US"/>
+        </w:rPr>
+      </w:pPr>
+      <w:r>
+        <w:rPr>
+          <w:sz w:val="28"/>
+          <w:lang w:val="en-US"/>
+        </w:rPr>
+        <w:t xml:space="preserve">       (LIST (SIGN_CHAR NUMBER) (ABS NUMBER) (ROUND NUMBER))</w:t>
+      </w:r>
+    </w:p>
+    <w:p>
+      <w:pPr>
+        <w:ind w:left="360"/>
+        <w:outlineLvl w:val="0"/>
+        <w:rPr>
+          <w:sz w:val="28"/>
+          <w:lang w:val="en-US"/>
+        </w:rPr>
+      </w:pPr>
+      <w:r>
+        <w:rPr>
+          <w:sz w:val="28"/>
+          <w:lang w:val="en-US"/>
+        </w:rPr>
+        <w:t>)</w:t>
+      </w:r>
+    </w:p>
+    <w:p>
+      <w:pPr>
+        <w:ind w:left="360"/>
+        <w:outlineLvl w:val="0"/>
+        <w:rPr>
+          <w:sz w:val="28"/>
+          <w:lang w:val="en-US"/>
+        </w:rPr>
+      </w:pPr>
+      <w:r>
+        <w:rPr>
+          <w:sz w:val="28"/>
+          <w:lang w:val="en-US"/>
+        </w:rPr>
+        <w:t>(</w:t>
+      </w:r>
+      <w:proofErr w:type="gramStart"/>
+      <w:r>
+        <w:rPr>
+          <w:sz w:val="28"/>
+          <w:lang w:val="en-US"/>
+        </w:rPr>
+        <w:t>print</w:t>
+      </w:r>
+      <w:proofErr w:type="gramEnd"/>
+      <w:r>
+        <w:rPr>
+          <w:sz w:val="28"/>
+          <w:lang w:val="en-US"/>
+        </w:rPr>
+        <w:t xml:space="preserve"> (DESCRIBE_NUMBER 10.36))</w:t>
+      </w:r>
+    </w:p>
+    <w:p>
+      <w:pPr>
+        <w:ind w:left="360"/>
+        <w:outlineLvl w:val="0"/>
+        <w:rPr>
+          <w:sz w:val="28"/>
+          <w:lang w:val="en-US"/>
+        </w:rPr>
+      </w:pPr>
+      <w:r>
+        <w:rPr>
+          <w:sz w:val="28"/>
+          <w:lang w:val="en-US"/>
+        </w:rPr>
+        <w:t>(</w:t>
+      </w:r>
+      <w:proofErr w:type="gramStart"/>
+      <w:r>
+        <w:rPr>
+          <w:sz w:val="28"/>
+          <w:lang w:val="en-US"/>
+        </w:rPr>
+        <w:t>print</w:t>
+      </w:r>
+      <w:proofErr w:type="gramEnd"/>
+      <w:r>
+        <w:rPr>
+          <w:sz w:val="28"/>
+          <w:lang w:val="en-US"/>
+        </w:rPr>
+        <w:t xml:space="preserve"> (DESCRIBE_NUMBER -11.56))</w:t>
+      </w:r>
+    </w:p>
+    <w:p>
+      <w:pPr>
+        <w:ind w:left="360"/>
+        <w:outlineLvl w:val="0"/>
+        <w:rPr>
+          <w:b/>
+          <w:sz w:val="28"/>
+          <w:lang w:val="en-US"/>
+        </w:rPr>
+      </w:pPr>
+    </w:p>
+    <w:p>
+      <w:pPr>
+        <w:ind w:left="360"/>
+        <w:outlineLvl w:val="0"/>
+        <w:rPr>
+          <w:b/>
+          <w:sz w:val="28"/>
+          <w:lang w:val="uk-UA"/>
+        </w:rPr>
+      </w:pPr>
+      <w:r>
+        <w:rPr>
+          <w:b/>
+          <w:sz w:val="28"/>
+          <w:lang w:val="uk-UA"/>
+        </w:rPr>
         <w:t>Висновок</w:t>
       </w:r>
       <w:r>
@@ -3320,8 +3867,6 @@
         </w:rPr>
         <w:t>також опанував</w:t>
       </w:r>
-      <w:bookmarkStart w:id="0" w:name="_GoBack"/>
-      <w:bookmarkEnd w:id="0"/>
       <w:r>
         <w:rPr>
           <w:lang w:val="uk-UA"/>
@@ -8659,7 +9204,7 @@
 </file>
 
 <file path=customXml/itemProps1.xml><?xml version="1.0" encoding="utf-8"?>
-<ds:datastoreItem xmlns:ds="http://schemas.openxmlformats.org/officeDocument/2006/customXml" ds:itemID="{77120079-754F-4781-B077-36E3CC30DECA}">
+<ds:datastoreItem xmlns:ds="http://schemas.openxmlformats.org/officeDocument/2006/customXml" ds:itemID="{9D92F108-1EEF-482C-8F97-A9D4F67396F5}">
   <ds:schemaRefs>
     <ds:schemaRef ds:uri="http://schemas.openxmlformats.org/officeDocument/2006/bibliography"/>
   </ds:schemaRefs>

</xml_diff>

<commit_message>
Adding report for Lab#1 DB. Fixing reports for Lab#1 OS, Lab#1 Multiparadigm.
</commit_message>
<xml_diff>
--- a/Multiparadigm_programming/Lab_01/Lab_01.docx
+++ b/Multiparadigm_programming/Lab_01/Lab_01.docx
@@ -792,7 +792,7 @@
           <w:sz w:val="28"/>
           <w:szCs w:val="28"/>
         </w:rPr>
-        <w:t xml:space="preserve">а </w:t>
+        <w:t xml:space="preserve"> </w:t>
       </w:r>
       <w:proofErr w:type="spellStart"/>
       <w:r>
@@ -828,7 +828,14 @@
           <w:szCs w:val="28"/>
           <w:lang w:val="uk-UA"/>
         </w:rPr>
-        <w:t>Зарічкового</w:t>
+        <w:t>Зарічков</w:t>
+      </w:r>
+      <w:r>
+        <w:rPr>
+          <w:sz w:val="28"/>
+          <w:szCs w:val="28"/>
+        </w:rPr>
+        <w:t>ий</w:t>
       </w:r>
       <w:proofErr w:type="spellEnd"/>
       <w:r>
@@ -837,8 +844,10 @@
           <w:szCs w:val="28"/>
           <w:lang w:val="uk-UA"/>
         </w:rPr>
-        <w:t xml:space="preserve"> Олександра Анатолійовича</w:t>
-      </w:r>
+        <w:t xml:space="preserve"> Олександр Анатолійович</w:t>
+      </w:r>
+      <w:bookmarkStart w:id="0" w:name="_GoBack"/>
+      <w:bookmarkEnd w:id="0"/>
     </w:p>
     <w:p>
       <w:pPr>
@@ -2910,8 +2919,6 @@
           <w:lang w:val="en-US"/>
         </w:rPr>
       </w:pPr>
-      <w:bookmarkStart w:id="0" w:name="_GoBack"/>
-      <w:bookmarkEnd w:id="0"/>
     </w:p>
     <w:p>
       <w:pPr>
@@ -9193,7 +9200,7 @@
   <a:extraClrSchemeLst/>
   <a:extLst>
     <a:ext uri="{05A4C25C-085E-4340-85A3-A5531E510DB2}">
-      <thm15:themeFamily xmlns:thm15="http://schemas.microsoft.com/office/thememl/2012/main" xmlns="" name="Office Theme" id="{62F939B6-93AF-4DB8-9C6B-D6C7DFDC589F}" vid="{4A3C46E8-61CC-4603-A589-7422A47A8E4A}"/>
+      <thm15:themeFamily xmlns="" xmlns:thm15="http://schemas.microsoft.com/office/thememl/2012/main" name="Office Theme" id="{62F939B6-93AF-4DB8-9C6B-D6C7DFDC589F}" vid="{4A3C46E8-61CC-4603-A589-7422A47A8E4A}"/>
     </a:ext>
   </a:extLst>
 </a:theme>
@@ -9204,7 +9211,7 @@
 </file>
 
 <file path=customXml/itemProps1.xml><?xml version="1.0" encoding="utf-8"?>
-<ds:datastoreItem xmlns:ds="http://schemas.openxmlformats.org/officeDocument/2006/customXml" ds:itemID="{9D92F108-1EEF-482C-8F97-A9D4F67396F5}">
+<ds:datastoreItem xmlns:ds="http://schemas.openxmlformats.org/officeDocument/2006/customXml" ds:itemID="{1B4267D8-D01F-4555-A7AE-5CEBCCDA3199}">
   <ds:schemaRefs>
     <ds:schemaRef ds:uri="http://schemas.openxmlformats.org/officeDocument/2006/bibliography"/>
   </ds:schemaRefs>

</xml_diff>